<commit_message>
Sugestoes de perguntas para entrevista com projeto integrador
</commit_message>
<xml_diff>
--- a/Questionário para Entrevista.docx
+++ b/Questionário para Entrevista.docx
@@ -25,6 +25,316 @@
       </w:r>
     </w:p>
     <w:p/>
+    <w:p/>
+    <w:p>
+      <w:pPr>
+        <w:pStyle w:val="PargrafodaLista"/>
+        <w:numPr>
+          <w:ilvl w:val="0"/>
+          <w:numId w:val="1"/>
+        </w:numPr>
+      </w:pPr>
+      <w:r>
+        <w:t>Qual o maior desafio na rotina de planejamento?</w:t>
+      </w:r>
+    </w:p>
+    <w:p>
+      <w:pPr>
+        <w:pStyle w:val="PargrafodaLista"/>
+        <w:numPr>
+          <w:ilvl w:val="0"/>
+          <w:numId w:val="1"/>
+        </w:numPr>
+      </w:pPr>
+      <w:r>
+        <w:t>Quais os softwares mais utilizados?</w:t>
+      </w:r>
+    </w:p>
+    <w:p>
+      <w:pPr>
+        <w:pStyle w:val="PargrafodaLista"/>
+        <w:numPr>
+          <w:ilvl w:val="0"/>
+          <w:numId w:val="1"/>
+        </w:numPr>
+      </w:pPr>
+      <w:r>
+        <w:t>Como é o relacionamento com as áreas de logística e gestão?</w:t>
+      </w:r>
+    </w:p>
+    <w:p>
+      <w:pPr>
+        <w:pStyle w:val="PargrafodaLista"/>
+        <w:numPr>
+          <w:ilvl w:val="0"/>
+          <w:numId w:val="1"/>
+        </w:numPr>
+      </w:pPr>
+      <w:r>
+        <w:t>Como é a rotina com bloqueios e defeitos de peças, em relação aos atrasos da programação?</w:t>
+      </w:r>
+    </w:p>
+    <w:p>
+      <w:pPr>
+        <w:pStyle w:val="PargrafodaLista"/>
+        <w:numPr>
+          <w:ilvl w:val="0"/>
+          <w:numId w:val="1"/>
+        </w:numPr>
+      </w:pPr>
+      <w:r>
+        <w:t>Quais os principais riscos que passou durante o trabalho?</w:t>
+      </w:r>
+    </w:p>
+    <w:p>
+      <w:pPr>
+        <w:pStyle w:val="PargrafodaLista"/>
+        <w:numPr>
+          <w:ilvl w:val="0"/>
+          <w:numId w:val="1"/>
+        </w:numPr>
+      </w:pPr>
+      <w:r>
+        <w:t xml:space="preserve">Qual serviço mais difícil que teve de resolver (pressão, prazo, cuidado)? </w:t>
+      </w:r>
+    </w:p>
+    <w:p>
+      <w:pPr>
+        <w:pStyle w:val="PargrafodaLista"/>
+        <w:numPr>
+          <w:ilvl w:val="0"/>
+          <w:numId w:val="1"/>
+        </w:numPr>
+      </w:pPr>
+      <w:r>
+        <w:t>Quais os critérios utilizados para avaliar as atividades?</w:t>
+      </w:r>
+    </w:p>
+    <w:p>
+      <w:pPr>
+        <w:pStyle w:val="PargrafodaLista"/>
+        <w:numPr>
+          <w:ilvl w:val="0"/>
+          <w:numId w:val="1"/>
+        </w:numPr>
+      </w:pPr>
+      <w:r>
+        <w:t>Como ele avalia essa previsão?</w:t>
+      </w:r>
+    </w:p>
+    <w:p>
+      <w:pPr>
+        <w:pStyle w:val="PargrafodaLista"/>
+        <w:numPr>
+          <w:ilvl w:val="0"/>
+          <w:numId w:val="1"/>
+        </w:numPr>
+      </w:pPr>
+      <w:r>
+        <w:t>Quais os principais requisitos levados em conta para manutenção?</w:t>
+      </w:r>
+    </w:p>
+    <w:p>
+      <w:pPr>
+        <w:pStyle w:val="PargrafodaLista"/>
+        <w:numPr>
+          <w:ilvl w:val="0"/>
+          <w:numId w:val="1"/>
+        </w:numPr>
+      </w:pPr>
+      <w:r>
+        <w:t>Sobre a mão de obra utilizada, qual seria a prioridade na avaliação (qualidade ou trabalho em equipe)</w:t>
+      </w:r>
+    </w:p>
+    <w:p>
+      <w:pPr>
+        <w:pStyle w:val="PargrafodaLista"/>
+        <w:numPr>
+          <w:ilvl w:val="0"/>
+          <w:numId w:val="1"/>
+        </w:numPr>
+      </w:pPr>
+      <w:r>
+        <w:t>Como definir as prioridades?</w:t>
+      </w:r>
+    </w:p>
+    <w:p>
+      <w:pPr>
+        <w:pStyle w:val="PargrafodaLista"/>
+        <w:numPr>
+          <w:ilvl w:val="0"/>
+          <w:numId w:val="1"/>
+        </w:numPr>
+      </w:pPr>
+      <w:r>
+        <w:t>Como ingressou na área de planejamento? O que é necessário para atuar na área?</w:t>
+      </w:r>
+    </w:p>
+    <w:p>
+      <w:pPr>
+        <w:pStyle w:val="PargrafodaLista"/>
+        <w:numPr>
+          <w:ilvl w:val="0"/>
+          <w:numId w:val="1"/>
+        </w:numPr>
+      </w:pPr>
+      <w:r>
+        <w:t>Quanto tempo você tem de experiência na área?</w:t>
+      </w:r>
+    </w:p>
+    <w:p>
+      <w:pPr>
+        <w:pStyle w:val="PargrafodaLista"/>
+        <w:numPr>
+          <w:ilvl w:val="0"/>
+          <w:numId w:val="1"/>
+        </w:numPr>
+      </w:pPr>
+      <w:r>
+        <w:t>Quais as suas responsabilidades?</w:t>
+      </w:r>
+    </w:p>
+    <w:p>
+      <w:pPr>
+        <w:pStyle w:val="PargrafodaLista"/>
+        <w:numPr>
+          <w:ilvl w:val="0"/>
+          <w:numId w:val="1"/>
+        </w:numPr>
+      </w:pPr>
+      <w:r>
+        <w:t>Quais os setores que estão ligados com o planejamento?</w:t>
+      </w:r>
+    </w:p>
+    <w:p>
+      <w:pPr>
+        <w:pStyle w:val="PargrafodaLista"/>
+        <w:numPr>
+          <w:ilvl w:val="0"/>
+          <w:numId w:val="1"/>
+        </w:numPr>
+      </w:pPr>
+      <w:r>
+        <w:t>É utilizado algum plano ou manual disponibilizado pelo fabricante, para ser feito o plano de manutenção?</w:t>
+      </w:r>
+    </w:p>
+    <w:p>
+      <w:pPr>
+        <w:pStyle w:val="PargrafodaLista"/>
+        <w:numPr>
+          <w:ilvl w:val="0"/>
+          <w:numId w:val="1"/>
+        </w:numPr>
+      </w:pPr>
+      <w:r>
+        <w:t>Qualquer aeronave pode ser feito planejamento? Ou você só trabalha com determinadas aeronaves?</w:t>
+      </w:r>
+    </w:p>
+    <w:p>
+      <w:pPr>
+        <w:pStyle w:val="PargrafodaLista"/>
+        <w:numPr>
+          <w:ilvl w:val="0"/>
+          <w:numId w:val="1"/>
+        </w:numPr>
+      </w:pPr>
+      <w:r>
+        <w:t>Como é feita a distribuição da mão de obra? É feita alguma avaliação com o funcionário para trabalhar com determinadas aeronaves?</w:t>
+      </w:r>
+    </w:p>
+    <w:p>
+      <w:pPr>
+        <w:pStyle w:val="PargrafodaLista"/>
+        <w:numPr>
+          <w:ilvl w:val="0"/>
+          <w:numId w:val="1"/>
+        </w:numPr>
+      </w:pPr>
+      <w:r>
+        <w:t>Como é feito o controle das atividades previstas e realizadas? Há algum controle? Se sim, de quanto em quanto tempo?</w:t>
+      </w:r>
+    </w:p>
+    <w:p>
+      <w:pPr>
+        <w:pStyle w:val="PargrafodaLista"/>
+        <w:numPr>
+          <w:ilvl w:val="0"/>
+          <w:numId w:val="1"/>
+        </w:numPr>
+      </w:pPr>
+      <w:r>
+        <w:t xml:space="preserve">Qual a maior dificuldade que você encontrou para chegar onde você está hoje? </w:t>
+      </w:r>
+    </w:p>
+    <w:p>
+      <w:pPr>
+        <w:pStyle w:val="PargrafodaLista"/>
+        <w:numPr>
+          <w:ilvl w:val="0"/>
+          <w:numId w:val="1"/>
+        </w:numPr>
+      </w:pPr>
+      <w:r>
+        <w:t>Porque você escolheu está especialidade?</w:t>
+      </w:r>
+    </w:p>
+    <w:p>
+      <w:pPr>
+        <w:pStyle w:val="PargrafodaLista"/>
+        <w:numPr>
+          <w:ilvl w:val="0"/>
+          <w:numId w:val="1"/>
+        </w:numPr>
+      </w:pPr>
+      <w:r>
+        <w:t>O que é planejamento da manutenção?</w:t>
+      </w:r>
+    </w:p>
+    <w:p>
+      <w:pPr>
+        <w:pStyle w:val="PargrafodaLista"/>
+        <w:numPr>
+          <w:ilvl w:val="0"/>
+          <w:numId w:val="1"/>
+        </w:numPr>
+      </w:pPr>
+      <w:r>
+        <w:t>Qual a importância do planejamento da manutenção?</w:t>
+      </w:r>
+    </w:p>
+    <w:p>
+      <w:pPr>
+        <w:pStyle w:val="PargrafodaLista"/>
+        <w:numPr>
+          <w:ilvl w:val="0"/>
+          <w:numId w:val="1"/>
+        </w:numPr>
+      </w:pPr>
+      <w:r>
+        <w:t>Qual era seu sonho? Onde você está hoje?</w:t>
+      </w:r>
+    </w:p>
+    <w:p>
+      <w:pPr>
+        <w:pStyle w:val="PargrafodaLista"/>
+        <w:numPr>
+          <w:ilvl w:val="0"/>
+          <w:numId w:val="1"/>
+        </w:numPr>
+      </w:pPr>
+      <w:r>
+        <w:t>Foi uma realização do seu sonho?</w:t>
+      </w:r>
+    </w:p>
+    <w:p>
+      <w:pPr>
+        <w:pStyle w:val="PargrafodaLista"/>
+        <w:numPr>
+          <w:ilvl w:val="0"/>
+          <w:numId w:val="1"/>
+        </w:numPr>
+      </w:pPr>
+    </w:p>
     <w:p/>
     <w:p/>
     <w:p/>
@@ -37,6 +347,103 @@
     </w:sectPr>
   </w:body>
 </w:document>
+</file>
+
+<file path=word/numbering.xml><?xml version="1.0" encoding="utf-8"?>
+<w:numbering xmlns:wpc="http://schemas.microsoft.com/office/word/2010/wordprocessingCanvas" xmlns:cx="http://schemas.microsoft.com/office/drawing/2014/chartex" xmlns:cx1="http://schemas.microsoft.com/office/drawing/2015/9/8/chartex" xmlns:cx2="http://schemas.microsoft.com/office/drawing/2015/10/21/chartex" xmlns:cx3="http://schemas.microsoft.com/office/drawing/2016/5/9/chartex" xmlns:cx4="http://schemas.microsoft.com/office/drawing/2016/5/10/chartex" xmlns:cx5="http://schemas.microsoft.com/office/drawing/2016/5/11/chartex" xmlns:cx6="http://schemas.microsoft.com/office/drawing/2016/5/12/chartex" xmlns:cx7="http://schemas.microsoft.com/office/drawing/2016/5/13/chartex" xmlns:cx8="http://schemas.microsoft.com/office/drawing/2016/5/14/chartex" xmlns:mc="http://schemas.openxmlformats.org/markup-compatibility/2006" xmlns:aink="http://schemas.microsoft.com/office/drawing/2016/ink" xmlns:am3d="http://schemas.microsoft.com/office/drawing/2017/model3d" xmlns:o="urn:schemas-microsoft-com:office:office" xmlns:r="http://schemas.openxmlformats.org/officeDocument/2006/relationships" xmlns:m="http://schemas.openxmlformats.org/officeDocument/2006/math" xmlns:v="urn:schemas-microsoft-com:vml" xmlns:wp14="http://schemas.microsoft.com/office/word/2010/wordprocessingDrawing" xmlns:wp="http://schemas.openxmlformats.org/drawingml/2006/wordprocessingDrawing" xmlns:w10="urn:schemas-microsoft-com:office:word" xmlns:w="http://schemas.openxmlformats.org/wordprocessingml/2006/main" xmlns:w14="http://schemas.microsoft.com/office/word/2010/wordml" xmlns:w15="http://schemas.microsoft.com/office/word/2012/wordml" xmlns:w16cex="http://schemas.microsoft.com/office/word/2018/wordml/cex" xmlns:w16cid="http://schemas.microsoft.com/office/word/2016/wordml/cid" xmlns:w16="http://schemas.microsoft.com/office/word/2018/wordml" xmlns:w16se="http://schemas.microsoft.com/office/word/2015/wordml/symex" xmlns:wpg="http://schemas.microsoft.com/office/word/2010/wordprocessingGroup" xmlns:wpi="http://schemas.microsoft.com/office/word/2010/wordprocessingInk" xmlns:wne="http://schemas.microsoft.com/office/word/2006/wordml" xmlns:wps="http://schemas.microsoft.com/office/word/2010/wordprocessingShape" mc:Ignorable="w14 w15 w16se w16cid w16 w16cex wp14">
+  <w:abstractNum w:abstractNumId="0" w15:restartNumberingAfterBreak="0">
+    <w:nsid w:val="723D629A"/>
+    <w:multiLevelType w:val="hybridMultilevel"/>
+    <w:tmpl w:val="1CF2B6FA"/>
+    <w:lvl w:ilvl="0" w:tplc="04160011">
+      <w:start w:val="1"/>
+      <w:numFmt w:val="decimal"/>
+      <w:lvlText w:val="%1)"/>
+      <w:lvlJc w:val="left"/>
+      <w:pPr>
+        <w:ind w:left="720" w:hanging="360"/>
+      </w:pPr>
+      <w:rPr>
+        <w:rFonts w:hint="default"/>
+      </w:rPr>
+    </w:lvl>
+    <w:lvl w:ilvl="1" w:tplc="04160019">
+      <w:start w:val="1"/>
+      <w:numFmt w:val="lowerLetter"/>
+      <w:lvlText w:val="%2."/>
+      <w:lvlJc w:val="left"/>
+      <w:pPr>
+        <w:ind w:left="1440" w:hanging="360"/>
+      </w:pPr>
+    </w:lvl>
+    <w:lvl w:ilvl="2" w:tplc="0416001B" w:tentative="1">
+      <w:start w:val="1"/>
+      <w:numFmt w:val="lowerRoman"/>
+      <w:lvlText w:val="%3."/>
+      <w:lvlJc w:val="right"/>
+      <w:pPr>
+        <w:ind w:left="2160" w:hanging="180"/>
+      </w:pPr>
+    </w:lvl>
+    <w:lvl w:ilvl="3" w:tplc="0416000F" w:tentative="1">
+      <w:start w:val="1"/>
+      <w:numFmt w:val="decimal"/>
+      <w:lvlText w:val="%4."/>
+      <w:lvlJc w:val="left"/>
+      <w:pPr>
+        <w:ind w:left="2880" w:hanging="360"/>
+      </w:pPr>
+    </w:lvl>
+    <w:lvl w:ilvl="4" w:tplc="04160019" w:tentative="1">
+      <w:start w:val="1"/>
+      <w:numFmt w:val="lowerLetter"/>
+      <w:lvlText w:val="%5."/>
+      <w:lvlJc w:val="left"/>
+      <w:pPr>
+        <w:ind w:left="3600" w:hanging="360"/>
+      </w:pPr>
+    </w:lvl>
+    <w:lvl w:ilvl="5" w:tplc="0416001B" w:tentative="1">
+      <w:start w:val="1"/>
+      <w:numFmt w:val="lowerRoman"/>
+      <w:lvlText w:val="%6."/>
+      <w:lvlJc w:val="right"/>
+      <w:pPr>
+        <w:ind w:left="4320" w:hanging="180"/>
+      </w:pPr>
+    </w:lvl>
+    <w:lvl w:ilvl="6" w:tplc="0416000F" w:tentative="1">
+      <w:start w:val="1"/>
+      <w:numFmt w:val="decimal"/>
+      <w:lvlText w:val="%7."/>
+      <w:lvlJc w:val="left"/>
+      <w:pPr>
+        <w:ind w:left="5040" w:hanging="360"/>
+      </w:pPr>
+    </w:lvl>
+    <w:lvl w:ilvl="7" w:tplc="04160019" w:tentative="1">
+      <w:start w:val="1"/>
+      <w:numFmt w:val="lowerLetter"/>
+      <w:lvlText w:val="%8."/>
+      <w:lvlJc w:val="left"/>
+      <w:pPr>
+        <w:ind w:left="5760" w:hanging="360"/>
+      </w:pPr>
+    </w:lvl>
+    <w:lvl w:ilvl="8" w:tplc="0416001B" w:tentative="1">
+      <w:start w:val="1"/>
+      <w:numFmt w:val="lowerRoman"/>
+      <w:lvlText w:val="%9."/>
+      <w:lvlJc w:val="right"/>
+      <w:pPr>
+        <w:ind w:left="6480" w:hanging="180"/>
+      </w:pPr>
+    </w:lvl>
+  </w:abstractNum>
+  <w:num w:numId="1">
+    <w:abstractNumId w:val="0"/>
+  </w:num>
+</w:numbering>
 </file>
 
 <file path=word/styles.xml><?xml version="1.0" encoding="utf-8"?>
@@ -162,6 +569,7 @@
     <w:lsdException w:name="HTML Sample" w:semiHidden="1" w:unhideWhenUsed="1"/>
     <w:lsdException w:name="HTML Typewriter" w:semiHidden="1" w:unhideWhenUsed="1"/>
     <w:lsdException w:name="HTML Variable" w:semiHidden="1" w:unhideWhenUsed="1"/>
+    <w:lsdException w:name="Normal Table" w:semiHidden="1" w:unhideWhenUsed="1"/>
     <w:lsdException w:name="annotation subject" w:semiHidden="1" w:unhideWhenUsed="1"/>
     <w:lsdException w:name="No List" w:semiHidden="1" w:unhideWhenUsed="1"/>
     <w:lsdException w:name="Outline List 1" w:semiHidden="1" w:unhideWhenUsed="1"/>
@@ -208,8 +616,10 @@
     <w:lsdException w:name="Table Subtle 2" w:semiHidden="1" w:unhideWhenUsed="1"/>
     <w:lsdException w:name="Table Web 1" w:semiHidden="1" w:unhideWhenUsed="1"/>
     <w:lsdException w:name="Table Web 2" w:semiHidden="1" w:unhideWhenUsed="1"/>
+    <w:lsdException w:name="Table Web 3" w:semiHidden="1" w:unhideWhenUsed="1"/>
     <w:lsdException w:name="Balloon Text" w:semiHidden="1" w:unhideWhenUsed="1"/>
     <w:lsdException w:name="Table Grid" w:uiPriority="39"/>
+    <w:lsdException w:name="Table Theme" w:semiHidden="1" w:unhideWhenUsed="1"/>
     <w:lsdException w:name="Placeholder Text" w:semiHidden="1"/>
     <w:lsdException w:name="No Spacing" w:uiPriority="1" w:qFormat="1"/>
     <w:lsdException w:name="Light Shading" w:uiPriority="60"/>
@@ -461,6 +871,17 @@
     <w:uiPriority w:val="99"/>
     <w:semiHidden/>
     <w:unhideWhenUsed/>
+  </w:style>
+  <w:style w:type="paragraph" w:styleId="PargrafodaLista">
+    <w:name w:val="List Paragraph"/>
+    <w:basedOn w:val="Normal"/>
+    <w:uiPriority w:val="34"/>
+    <w:qFormat/>
+    <w:rsid w:val="00F155AC"/>
+    <w:pPr>
+      <w:ind w:left="720"/>
+      <w:contextualSpacing/>
+    </w:pPr>
   </w:style>
 </w:styles>
 </file>

</xml_diff>

<commit_message>
perguntas sugeridas pelo professor para entrevista
</commit_message>
<xml_diff>
--- a/Questionário para Entrevista.docx
+++ b/Questionário para Entrevista.docx
@@ -328,12 +328,161 @@
     </w:p>
     <w:p>
       <w:pPr>
-        <w:pStyle w:val="PargrafodaLista"/>
-        <w:numPr>
-          <w:ilvl w:val="0"/>
-          <w:numId w:val="1"/>
-        </w:numPr>
-      </w:pPr>
+        <w:ind w:left="360"/>
+      </w:pPr>
+    </w:p>
+    <w:p>
+      <w:pPr>
+        <w:jc w:val="center"/>
+        <w:rPr>
+          <w:b/>
+          <w:bCs/>
+          <w:sz w:val="40"/>
+          <w:szCs w:val="40"/>
+        </w:rPr>
+      </w:pPr>
+    </w:p>
+    <w:p>
+      <w:pPr>
+        <w:jc w:val="center"/>
+        <w:rPr>
+          <w:b/>
+          <w:bCs/>
+          <w:sz w:val="40"/>
+          <w:szCs w:val="40"/>
+        </w:rPr>
+      </w:pPr>
+    </w:p>
+    <w:p>
+      <w:pPr>
+        <w:jc w:val="center"/>
+        <w:rPr>
+          <w:b/>
+          <w:bCs/>
+          <w:sz w:val="40"/>
+          <w:szCs w:val="40"/>
+        </w:rPr>
+      </w:pPr>
+    </w:p>
+    <w:p>
+      <w:pPr>
+        <w:jc w:val="center"/>
+        <w:rPr>
+          <w:b/>
+          <w:bCs/>
+          <w:sz w:val="40"/>
+          <w:szCs w:val="40"/>
+        </w:rPr>
+      </w:pPr>
+    </w:p>
+    <w:p>
+      <w:pPr>
+        <w:jc w:val="center"/>
+        <w:rPr>
+          <w:b/>
+          <w:bCs/>
+          <w:sz w:val="40"/>
+          <w:szCs w:val="40"/>
+        </w:rPr>
+      </w:pPr>
+      <w:r>
+        <w:rPr>
+          <w:b/>
+          <w:bCs/>
+          <w:sz w:val="40"/>
+          <w:szCs w:val="40"/>
+        </w:rPr>
+        <w:t>Perguntas sugeridas pelo professor durante a aula</w:t>
+      </w:r>
+    </w:p>
+    <w:p/>
+    <w:p/>
+    <w:p>
+      <w:r>
+        <w:t>1)</w:t>
+      </w:r>
+      <w:r>
+        <w:t xml:space="preserve"> Onde vocês trabalham, em contato direto com a aeronave, hangar ou no escritório?</w:t>
+      </w:r>
+    </w:p>
+    <w:p>
+      <w:r>
+        <w:t>2) quais são seus horários de trabalho? Horário comercial normal?</w:t>
+      </w:r>
+    </w:p>
+    <w:p>
+      <w:r>
+        <w:t>3)quais suas atividades? Atuação?</w:t>
+      </w:r>
+    </w:p>
+    <w:p>
+      <w:r>
+        <w:t>4)como são as equipes? Como elas funcionam?</w:t>
+      </w:r>
+    </w:p>
+    <w:p>
+      <w:r>
+        <w:t>5)quais as principais responsabilidades?</w:t>
+      </w:r>
+    </w:p>
+    <w:p>
+      <w:r>
+        <w:t>6)quais as principais dificuldades, pressão que essa profissão oferece?</w:t>
+      </w:r>
+    </w:p>
+    <w:p>
+      <w:r>
+        <w:t>7)o que você considera mais dinâmico e o que é mais cansativo? O que poderia ser melhor?</w:t>
+      </w:r>
+    </w:p>
+    <w:p>
+      <w:r>
+        <w:t>8)qual a faixa de salário?</w:t>
+      </w:r>
+      <w:r>
+        <w:t xml:space="preserve"> É alta ou baixa em comparação ao mercado de trabalho?</w:t>
+      </w:r>
+    </w:p>
+    <w:p>
+      <w:r>
+        <w:t>9</w:t>
+      </w:r>
+      <w:r>
+        <w:t>) é feita a distribuição da mão</w:t>
+      </w:r>
+      <w:r>
+        <w:t>?</w:t>
+      </w:r>
+    </w:p>
+    <w:p>
+      <w:r>
+        <w:t>10) você mora longe? Como você se desloca até o aeroporto para trabalhar?</w:t>
+      </w:r>
+    </w:p>
+    <w:p>
+      <w:r>
+        <w:t>11) e se você tiver que fazer um socorro até outra base? Como funciona?</w:t>
+      </w:r>
+    </w:p>
+    <w:p>
+      <w:r>
+        <w:t>12)qual é a sua rotina do dia a dia?</w:t>
+      </w:r>
+    </w:p>
+    <w:p>
+      <w:r>
+        <w:t>13) o que mais te motiva e o que mais te cansa nesse trabalho?</w:t>
+      </w:r>
+    </w:p>
+    <w:p>
+      <w:r>
+        <w:t>14)o que é mais prazeroso em sua profissão?</w:t>
+      </w:r>
+    </w:p>
+    <w:p>
+      <w:r>
+        <w:t xml:space="preserve">15) como você trabalha no inverno? O que vocês faz para suportar o frio durante o trabalho? E no calor? </w:t>
+      </w:r>
     </w:p>
     <w:p/>
     <w:p/>

</xml_diff>

<commit_message>
separando e organizando perguntas para entrevista
</commit_message>
<xml_diff>
--- a/Questionário para Entrevista.docx
+++ b/Questionário para Entrevista.docx
@@ -37,6 +37,9 @@
       <w:r>
         <w:t>Qual o maior desafio na rotina de planejamento?</w:t>
       </w:r>
+      <w:r>
+        <w:t xml:space="preserve"> </w:t>
+      </w:r>
     </w:p>
     <w:p>
       <w:pPr>
@@ -49,6 +52,13 @@
       <w:r>
         <w:t>Quais os softwares mais utilizados?</w:t>
       </w:r>
+      <w:r>
+        <w:rPr>
+          <w:b/>
+          <w:bCs/>
+        </w:rPr>
+        <w:t xml:space="preserve"> </w:t>
+      </w:r>
     </w:p>
     <w:p>
       <w:pPr>
@@ -109,6 +119,13 @@
       <w:r>
         <w:t>Quais os critérios utilizados para avaliar as atividades?</w:t>
       </w:r>
+      <w:r>
+        <w:rPr>
+          <w:b/>
+          <w:bCs/>
+        </w:rPr>
+        <w:t xml:space="preserve"> </w:t>
+      </w:r>
     </w:p>
     <w:p>
       <w:pPr>
@@ -193,6 +210,9 @@
       <w:r>
         <w:t>Quais as suas responsabilidades?</w:t>
       </w:r>
+      <w:r>
+        <w:t xml:space="preserve">  </w:t>
+      </w:r>
     </w:p>
     <w:p>
       <w:pPr>
@@ -217,6 +237,13 @@
       <w:r>
         <w:t>É utilizado algum plano ou manual disponibilizado pelo fabricante, para ser feito o plano de manutenção?</w:t>
       </w:r>
+      <w:r>
+        <w:rPr>
+          <w:b/>
+          <w:bCs/>
+        </w:rPr>
+        <w:t xml:space="preserve"> </w:t>
+      </w:r>
     </w:p>
     <w:p>
       <w:pPr>
@@ -229,6 +256,9 @@
       <w:r>
         <w:t>Qualquer aeronave pode ser feito planejamento? Ou você só trabalha com determinadas aeronaves?</w:t>
       </w:r>
+      <w:r>
+        <w:t xml:space="preserve"> </w:t>
+      </w:r>
     </w:p>
     <w:p>
       <w:pPr>
@@ -241,6 +271,9 @@
       <w:r>
         <w:t>Como é feita a distribuição da mão de obra? É feita alguma avaliação com o funcionário para trabalhar com determinadas aeronaves?</w:t>
       </w:r>
+      <w:r>
+        <w:t xml:space="preserve"> </w:t>
+      </w:r>
     </w:p>
     <w:p>
       <w:pPr>
@@ -253,29 +286,45 @@
       <w:r>
         <w:t>Como é feito o controle das atividades previstas e realizadas? Há algum controle? Se sim, de quanto em quanto tempo?</w:t>
       </w:r>
-    </w:p>
-    <w:p>
-      <w:pPr>
-        <w:pStyle w:val="PargrafodaLista"/>
-        <w:numPr>
-          <w:ilvl w:val="0"/>
-          <w:numId w:val="1"/>
-        </w:numPr>
-      </w:pPr>
-      <w:r>
-        <w:t xml:space="preserve">Qual a maior dificuldade que você encontrou para chegar onde você está hoje? </w:t>
-      </w:r>
-    </w:p>
-    <w:p>
-      <w:pPr>
-        <w:pStyle w:val="PargrafodaLista"/>
-        <w:numPr>
-          <w:ilvl w:val="0"/>
-          <w:numId w:val="1"/>
-        </w:numPr>
-      </w:pPr>
-      <w:r>
-        <w:t>Porque você escolheu está especialidade?</w:t>
+      <w:r>
+        <w:rPr>
+          <w:b/>
+          <w:bCs/>
+        </w:rPr>
+        <w:t xml:space="preserve"> </w:t>
+      </w:r>
+    </w:p>
+    <w:p>
+      <w:pPr>
+        <w:pStyle w:val="PargrafodaLista"/>
+        <w:numPr>
+          <w:ilvl w:val="0"/>
+          <w:numId w:val="1"/>
+        </w:numPr>
+      </w:pPr>
+      <w:r>
+        <w:t xml:space="preserve">Qual a maior dificuldade que você encontrou para chegar </w:t>
+      </w:r>
+      <w:r>
+        <w:t>aonde</w:t>
+      </w:r>
+      <w:r>
+        <w:t xml:space="preserve"> você está hoje? </w:t>
+      </w:r>
+    </w:p>
+    <w:p>
+      <w:pPr>
+        <w:pStyle w:val="PargrafodaLista"/>
+        <w:numPr>
+          <w:ilvl w:val="0"/>
+          <w:numId w:val="1"/>
+        </w:numPr>
+      </w:pPr>
+      <w:r>
+        <w:t>Por que</w:t>
+      </w:r>
+      <w:r>
+        <w:t xml:space="preserve"> você escolheu está especialidade?</w:t>
       </w:r>
     </w:p>
     <w:p>
@@ -289,6 +338,13 @@
       <w:r>
         <w:t>O que é planejamento da manutenção?</w:t>
       </w:r>
+      <w:r>
+        <w:rPr>
+          <w:b/>
+          <w:bCs/>
+        </w:rPr>
+        <w:t xml:space="preserve"> </w:t>
+      </w:r>
     </w:p>
     <w:p>
       <w:pPr>
@@ -301,6 +357,13 @@
       <w:r>
         <w:t>Qual a importância do planejamento da manutenção?</w:t>
       </w:r>
+      <w:r>
+        <w:rPr>
+          <w:b/>
+          <w:bCs/>
+        </w:rPr>
+        <w:t xml:space="preserve"> </w:t>
+      </w:r>
     </w:p>
     <w:p>
       <w:pPr>
@@ -312,6 +375,13 @@
       </w:pPr>
       <w:r>
         <w:t>Qual era seu sonho? Onde você está hoje?</w:t>
+      </w:r>
+      <w:r>
+        <w:rPr>
+          <w:b/>
+          <w:bCs/>
+        </w:rPr>
+        <w:t xml:space="preserve"> </w:t>
       </w:r>
     </w:p>
     <w:p>
@@ -409,6 +479,13 @@
       <w:r>
         <w:t>2) quais são seus horários de trabalho? Horário comercial normal?</w:t>
       </w:r>
+      <w:r>
+        <w:rPr>
+          <w:b/>
+          <w:bCs/>
+        </w:rPr>
+        <w:t xml:space="preserve"> </w:t>
+      </w:r>
     </w:p>
     <w:p>
       <w:r>
@@ -424,16 +501,37 @@
       <w:r>
         <w:t>5)quais as principais responsabilidades?</w:t>
       </w:r>
+      <w:r>
+        <w:rPr>
+          <w:b/>
+          <w:bCs/>
+        </w:rPr>
+        <w:t xml:space="preserve"> </w:t>
+      </w:r>
     </w:p>
     <w:p>
       <w:r>
         <w:t>6)quais as principais dificuldades, pressão que essa profissão oferece?</w:t>
       </w:r>
+      <w:r>
+        <w:rPr>
+          <w:b/>
+          <w:bCs/>
+        </w:rPr>
+        <w:t xml:space="preserve">  </w:t>
+      </w:r>
     </w:p>
     <w:p>
       <w:r>
         <w:t>7)o que você considera mais dinâmico e o que é mais cansativo? O que poderia ser melhor?</w:t>
       </w:r>
+      <w:r>
+        <w:rPr>
+          <w:b/>
+          <w:bCs/>
+        </w:rPr>
+        <w:t xml:space="preserve"> </w:t>
+      </w:r>
     </w:p>
     <w:p>
       <w:r>
@@ -445,10 +543,7 @@
     </w:p>
     <w:p>
       <w:r>
-        <w:t>9</w:t>
-      </w:r>
-      <w:r>
-        <w:t>) é feita a distribuição da mão</w:t>
+        <w:t>9) é feita a distribuição da mão</w:t>
       </w:r>
       <w:r>
         <w:t>?</w:t>
@@ -463,6 +558,16 @@
       <w:r>
         <w:t>11) e se você tiver que fazer um socorro até outra base? Como funciona?</w:t>
       </w:r>
+      <w:r>
+        <w:t xml:space="preserve"> </w:t>
+      </w:r>
+      <w:r>
+        <w:rPr>
+          <w:b/>
+          <w:bCs/>
+        </w:rPr>
+        <w:t xml:space="preserve"> </w:t>
+      </w:r>
     </w:p>
     <w:p>
       <w:r>
@@ -473,15 +578,31 @@
       <w:r>
         <w:t>13) o que mais te motiva e o que mais te cansa nesse trabalho?</w:t>
       </w:r>
+      <w:r>
+        <w:t xml:space="preserve"> </w:t>
+      </w:r>
     </w:p>
     <w:p>
       <w:r>
         <w:t>14)o que é mais prazeroso em sua profissão?</w:t>
       </w:r>
-    </w:p>
-    <w:p>
-      <w:r>
-        <w:t xml:space="preserve">15) como você trabalha no inverno? O que vocês faz para suportar o frio durante o trabalho? E no calor? </w:t>
+      <w:r>
+        <w:rPr>
+          <w:b/>
+          <w:bCs/>
+        </w:rPr>
+        <w:t xml:space="preserve"> </w:t>
+      </w:r>
+    </w:p>
+    <w:p>
+      <w:r>
+        <w:t xml:space="preserve">15) como você trabalha no inverno? O que </w:t>
+      </w:r>
+      <w:r>
+        <w:t>vocês fazem</w:t>
+      </w:r>
+      <w:r>
+        <w:t xml:space="preserve"> para suportar o frio durante o trabalho? E no calor? </w:t>
       </w:r>
     </w:p>
     <w:p/>

</xml_diff>